<commit_message>
modified quiz1 of CSE104
</commit_message>
<xml_diff>
--- a/FALL 19/CSE 104/quiz1.docx
+++ b/FALL 19/CSE 104/quiz1.docx
@@ -32,27 +32,80 @@
             <w:pPr>
               <w:jc w:val="center"/>
               <w:rPr>
-                <w:b/>
-              </w:rPr>
-            </w:pPr>
-            <w:r>
-              <w:rPr>
-                <w:b/>
                 <w:sz w:val="30"/>
               </w:rPr>
+            </w:pPr>
+            <w:r>
+              <w:rPr>
+                <w:b/>
+                <w:sz w:val="30"/>
+              </w:rPr>
               <w:t xml:space="preserve">CSE 104: </w:t>
             </w:r>
             <w:r>
               <w:rPr>
                 <w:sz w:val="30"/>
               </w:rPr>
-              <w:t>Structured Programming lab</w:t>
+              <w:t xml:space="preserve">Structured Programming </w:t>
             </w:r>
             <w:r>
               <w:rPr>
                 <w:sz w:val="30"/>
               </w:rPr>
+              <w:t>L</w:t>
+            </w:r>
+            <w:r>
+              <w:rPr>
+                <w:sz w:val="30"/>
+              </w:rPr>
+              <w:t>ab</w:t>
+            </w:r>
+            <w:r>
+              <w:rPr>
+                <w:sz w:val="30"/>
+              </w:rPr>
               <w:t xml:space="preserve"> (Sec-1)</w:t>
+            </w:r>
+          </w:p>
+          <w:p>
+            <w:pPr>
+              <w:jc w:val="center"/>
+              <w:rPr>
+                <w:sz w:val="30"/>
+                <w:szCs w:val="30"/>
+              </w:rPr>
+            </w:pPr>
+            <w:r>
+              <w:rPr>
+                <w:sz w:val="30"/>
+                <w:szCs w:val="30"/>
+              </w:rPr>
+              <w:t>Department of Computer Science and Engineering</w:t>
+            </w:r>
+          </w:p>
+          <w:p>
+            <w:pPr>
+              <w:jc w:val="center"/>
+              <w:rPr>
+                <w:sz w:val="30"/>
+                <w:szCs w:val="30"/>
+              </w:rPr>
+            </w:pPr>
+            <w:r>
+              <w:rPr>
+                <w:sz w:val="30"/>
+                <w:szCs w:val="30"/>
+              </w:rPr>
+              <w:t>University of Liberal Arts Bangla</w:t>
+            </w:r>
+            <w:bookmarkStart w:id="0" w:name="_GoBack"/>
+            <w:bookmarkEnd w:id="0"/>
+            <w:r>
+              <w:rPr>
+                <w:sz w:val="30"/>
+                <w:szCs w:val="30"/>
+              </w:rPr>
+              <w:t>desh</w:t>
             </w:r>
           </w:p>
         </w:tc>
@@ -73,16 +126,10 @@
               <w:rPr>
                 <w:b/>
               </w:rPr>
-              <w:t>Time</w:t>
-            </w:r>
-            <w:r>
-              <w:rPr>
-                <w:b/>
-              </w:rPr>
-              <w:t xml:space="preserve">: </w:t>
-            </w:r>
-            <w:r>
-              <w:t>50 minutes</w:t>
+              <w:t xml:space="preserve">Course Title: </w:t>
+            </w:r>
+            <w:r>
+              <w:t>Structured Programming lab</w:t>
             </w:r>
           </w:p>
         </w:tc>
@@ -99,10 +146,60 @@
               <w:rPr>
                 <w:b/>
               </w:rPr>
+              <w:t xml:space="preserve">Course Code: </w:t>
+            </w:r>
+            <w:r>
+              <w:t>CSE 104</w:t>
+            </w:r>
+          </w:p>
+        </w:tc>
+      </w:tr>
+      <w:tr>
+        <w:tc>
+          <w:tcPr>
+            <w:tcW w:w="5575" w:type="dxa"/>
+            <w:gridSpan w:val="2"/>
+          </w:tcPr>
+          <w:p>
+            <w:pPr>
+              <w:rPr>
+                <w:b/>
+              </w:rPr>
+            </w:pPr>
+            <w:r>
+              <w:rPr>
+                <w:b/>
+              </w:rPr>
+              <w:t xml:space="preserve">Total </w:t>
+            </w:r>
+            <w:r>
+              <w:rPr>
+                <w:b/>
+              </w:rPr>
               <w:t>Marks:</w:t>
             </w:r>
             <w:r>
               <w:t xml:space="preserve"> 20</w:t>
+            </w:r>
+          </w:p>
+        </w:tc>
+        <w:tc>
+          <w:tcPr>
+            <w:tcW w:w="3775" w:type="dxa"/>
+            <w:gridSpan w:val="2"/>
+          </w:tcPr>
+          <w:p>
+            <w:pPr>
+              <w:jc w:val="right"/>
+            </w:pPr>
+            <w:r>
+              <w:rPr>
+                <w:b/>
+              </w:rPr>
+              <w:t xml:space="preserve">Time: </w:t>
+            </w:r>
+            <w:r>
+              <w:t>50 minutes</w:t>
             </w:r>
           </w:p>
         </w:tc>
@@ -202,7 +299,7 @@
       </w:tblGrid>
       <w:tr>
         <w:trPr>
-          <w:trHeight w:val="1610"/>
+          <w:trHeight w:val="1385"/>
         </w:trPr>
         <w:tc>
           <w:tcPr>
@@ -239,16 +336,15 @@
               </w:rPr>
               <w:t>:</w:t>
             </w:r>
-          </w:p>
-          <w:p>
-            <w:pPr>
-              <w:ind w:left="360"/>
-            </w:pPr>
+            <w:r>
+              <w:rPr>
+                <w:b/>
+              </w:rPr>
+              <w:t xml:space="preserve"> </w:t>
+            </w:r>
             <w:r>
               <w:t>12 25 52</w:t>
             </w:r>
-            <w:bookmarkStart w:id="0" w:name="_GoBack"/>
-            <w:bookmarkEnd w:id="0"/>
           </w:p>
           <w:p>
             <w:pPr>
@@ -300,7 +396,7 @@
       </w:tr>
       <w:tr>
         <w:trPr>
-          <w:trHeight w:val="4832"/>
+          <w:trHeight w:val="4310"/>
         </w:trPr>
         <w:tc>
           <w:tcPr>
@@ -344,7 +440,7 @@
               </w:rPr>
               <w:drawing>
                 <wp:inline distT="0" distB="0" distL="0" distR="0" wp14:anchorId="696D98CD" wp14:editId="2C8BDE3E">
-                  <wp:extent cx="2047875" cy="2047875"/>
+                  <wp:extent cx="1838325" cy="1838325"/>
                   <wp:effectExtent l="0" t="0" r="9525" b="9525"/>
                   <wp:docPr id="1" name="Picture 1" descr="https://www.w3resource.com/w3r_images/c-conditional-statement-image-exercises-9.png"/>
                   <wp:cNvGraphicFramePr>
@@ -373,7 +469,7 @@
                         <pic:spPr bwMode="auto">
                           <a:xfrm>
                             <a:off x="0" y="0"/>
-                            <a:ext cx="2047875" cy="2047875"/>
+                            <a:ext cx="1838325" cy="1838325"/>
                           </a:xfrm>
                           <a:prstGeom prst="rect">
                             <a:avLst/>
@@ -403,41 +499,30 @@
               <w:rPr>
                 <w:b/>
               </w:rPr>
-              <w:t>Test Data</w:t>
-            </w:r>
-            <w:r>
-              <w:rPr>
-                <w:b/>
-              </w:rPr>
-              <w:t>:</w:t>
+              <w:t>Test Data:</w:t>
+            </w:r>
+            <w:r>
+              <w:rPr>
+                <w:b/>
+              </w:rPr>
+              <w:t xml:space="preserve"> </w:t>
+            </w:r>
+            <w:r>
+              <w:t>7 9</w:t>
             </w:r>
           </w:p>
           <w:p>
             <w:pPr>
               <w:ind w:left="360"/>
-            </w:pPr>
-            <w:r>
-              <w:t>7 9</w:t>
-            </w:r>
-          </w:p>
-          <w:p>
-            <w:pPr>
-              <w:ind w:left="360"/>
-              <w:rPr>
-                <w:b/>
-              </w:rPr>
-            </w:pPr>
-            <w:r>
-              <w:rPr>
-                <w:b/>
-              </w:rPr>
-              <w:t>Expected Output</w:t>
-            </w:r>
-            <w:r>
-              <w:rPr>
-                <w:b/>
-              </w:rPr>
-              <w:t>:</w:t>
+              <w:rPr>
+                <w:b/>
+              </w:rPr>
+            </w:pPr>
+            <w:r>
+              <w:rPr>
+                <w:b/>
+              </w:rPr>
+              <w:t>Expected Output:</w:t>
             </w:r>
           </w:p>
           <w:p>
@@ -500,7 +585,7 @@
               </w:rPr>
               <w:drawing>
                 <wp:inline distT="0" distB="0" distL="0" distR="0">
-                  <wp:extent cx="2247900" cy="1238769"/>
+                  <wp:extent cx="2114550" cy="1165283"/>
                   <wp:effectExtent l="0" t="0" r="0" b="0"/>
                   <wp:docPr id="2" name="Picture 2" descr="https://www.w3resource.com/w3r_images/c-conditional-statement-image-exercises-14.png"/>
                   <wp:cNvGraphicFramePr>
@@ -529,7 +614,7 @@
                         <pic:spPr bwMode="auto">
                           <a:xfrm>
                             <a:off x="0" y="0"/>
-                            <a:ext cx="2283064" cy="1258147"/>
+                            <a:ext cx="2153361" cy="1186671"/>
                           </a:xfrm>
                           <a:prstGeom prst="rect">
                             <a:avLst/>
@@ -562,19 +647,14 @@
               <w:rPr>
                 <w:b/>
               </w:rPr>
-              <w:t>Test Data</w:t>
-            </w:r>
-            <w:r>
-              <w:rPr>
-                <w:b/>
-              </w:rPr>
-              <w:t>:</w:t>
-            </w:r>
-          </w:p>
-          <w:p>
-            <w:pPr>
-              <w:ind w:left="360"/>
-            </w:pPr>
+              <w:t>Test Data:</w:t>
+            </w:r>
+            <w:r>
+              <w:rPr>
+                <w:b/>
+              </w:rPr>
+              <w:t xml:space="preserve"> </w:t>
+            </w:r>
             <w:r>
               <w:t>50 50 60</w:t>
             </w:r>
@@ -618,7 +698,7 @@
       </w:tr>
       <w:tr>
         <w:trPr>
-          <w:trHeight w:val="1385"/>
+          <w:trHeight w:val="1160"/>
         </w:trPr>
         <w:tc>
           <w:tcPr>
@@ -649,11 +729,12 @@
               </w:rPr>
               <w:t>Test Data:</w:t>
             </w:r>
-          </w:p>
-          <w:p>
-            <w:pPr>
-              <w:ind w:left="144"/>
-            </w:pPr>
+            <w:r>
+              <w:rPr>
+                <w:b/>
+              </w:rPr>
+              <w:t xml:space="preserve"> </w:t>
+            </w:r>
             <w:r>
               <w:t>@</w:t>
             </w:r>

</xml_diff>

<commit_message>
generated pdf for quiz1 of cse104
</commit_message>
<xml_diff>
--- a/FALL 19/CSE 104/quiz1.docx
+++ b/FALL 19/CSE 104/quiz1.docx
@@ -96,16 +96,7 @@
                 <w:sz w:val="30"/>
                 <w:szCs w:val="30"/>
               </w:rPr>
-              <w:t>University of Liberal Arts Bangla</w:t>
-            </w:r>
-            <w:bookmarkStart w:id="0" w:name="_GoBack"/>
-            <w:bookmarkEnd w:id="0"/>
-            <w:r>
-              <w:rPr>
-                <w:sz w:val="30"/>
-                <w:szCs w:val="30"/>
-              </w:rPr>
-              <w:t>desh</w:t>
+              <w:t>University of Liberal Arts Bangladesh</w:t>
             </w:r>
           </w:p>
         </w:tc>
@@ -129,7 +120,15 @@
               <w:t xml:space="preserve">Course Title: </w:t>
             </w:r>
             <w:r>
-              <w:t>Structured Programming lab</w:t>
+              <w:t xml:space="preserve">Structured Programming </w:t>
+            </w:r>
+            <w:r>
+              <w:t>L</w:t>
+            </w:r>
+            <w:bookmarkStart w:id="0" w:name="_GoBack"/>
+            <w:bookmarkEnd w:id="0"/>
+            <w:r>
+              <w:t>ab</w:t>
             </w:r>
           </w:p>
         </w:tc>

</xml_diff>